<commit_message>
Update AWS Certified Developer Associate Notes.docx
KMS details
</commit_message>
<xml_diff>
--- a/AWS Certified Developer Associate Notes.docx
+++ b/AWS Certified Developer Associate Notes.docx
@@ -1218,7 +1218,20 @@
     </w:p>
     <w:p>
       <w:r>
-        <w:t>Dynamodb:LeadingKeys – Fine grained access control can be provided using IAM conditional parameter.</w:t>
+        <w:t>Dynamodb:</w:t>
+      </w:r>
+      <w:r>
+        <w:t xml:space="preserve"> </w:t>
+      </w:r>
+      <w:r>
+        <w:t>LeadingKeys – Fine grained access control can be provided using IAM conditional parameter.</w:t>
+      </w:r>
+    </w:p>
+    <w:p/>
+    <w:p/>
+    <w:p>
+      <w:r>
+        <w:t>KMS – Key Management Service</w:t>
       </w:r>
     </w:p>
     <w:p/>

</xml_diff>

<commit_message>
Added details for missed topics
X-Ray
Indexes
</commit_message>
<xml_diff>
--- a/AWS Certified Developer Associate Notes.docx
+++ b/AWS Certified Developer Associate Notes.docx
@@ -17,52 +17,28 @@
           <w:sz w:val="20"/>
           <w:szCs w:val="20"/>
         </w:rPr>
-        <w:t>Cloud</w:t>
-      </w:r>
-      <w:r>
+        <w:t>X-RAY</w:t>
+      </w:r>
+    </w:p>
+    <w:p>
+      <w:pPr>
+        <w:spacing w:after="0"/>
         <w:rPr>
           <w:color w:val="FF0000"/>
           <w:sz w:val="20"/>
           <w:szCs w:val="20"/>
         </w:rPr>
-        <w:t>Formation</w:t>
-      </w:r>
-    </w:p>
-    <w:p>
-      <w:pPr>
-        <w:spacing w:after="0"/>
+      </w:pPr>
+      <w:proofErr w:type="spellStart"/>
+      <w:r>
         <w:rPr>
           <w:color w:val="FF0000"/>
           <w:sz w:val="20"/>
           <w:szCs w:val="20"/>
         </w:rPr>
-      </w:pPr>
-      <w:r>
-        <w:rPr>
-          <w:color w:val="FF0000"/>
-          <w:sz w:val="20"/>
-          <w:szCs w:val="20"/>
-        </w:rPr>
-        <w:t>X-RAY</w:t>
-      </w:r>
-    </w:p>
-    <w:p>
-      <w:pPr>
-        <w:spacing w:after="0"/>
-        <w:rPr>
-          <w:color w:val="FF0000"/>
-          <w:sz w:val="20"/>
-          <w:szCs w:val="20"/>
-        </w:rPr>
-      </w:pPr>
-      <w:r>
-        <w:rPr>
-          <w:color w:val="FF0000"/>
-          <w:sz w:val="20"/>
-          <w:szCs w:val="20"/>
-        </w:rPr>
         <w:t>CloudFront</w:t>
       </w:r>
+      <w:proofErr w:type="spellEnd"/>
     </w:p>
     <w:p>
       <w:pPr>
@@ -621,21 +597,35 @@
     </w:p>
     <w:p>
       <w:r>
+        <w:t>Command to install Apache and make EC2 Server a web server</w:t>
+      </w:r>
+    </w:p>
+    <w:p>
+      <w:pPr>
+        <w:rPr>
+          <w:b/>
+        </w:rPr>
+      </w:pPr>
+      <w:r>
+        <w:rPr>
+          <w:b/>
+        </w:rPr>
         <w:lastRenderedPageBreak/>
-        <w:t>Command to install Apache and make EC2 Server a web server</w:t>
-      </w:r>
-    </w:p>
-    <w:p>
-      <w:pPr>
-        <w:rPr>
-          <w:b/>
-        </w:rPr>
-      </w:pPr>
-      <w:r>
-        <w:rPr>
-          <w:b/>
-        </w:rPr>
-        <w:t>Service httpd start</w:t>
+        <w:t xml:space="preserve">Service </w:t>
+      </w:r>
+      <w:proofErr w:type="spellStart"/>
+      <w:r>
+        <w:rPr>
+          <w:b/>
+        </w:rPr>
+        <w:t>httpd</w:t>
+      </w:r>
+      <w:proofErr w:type="spellEnd"/>
+      <w:r>
+        <w:rPr>
+          <w:b/>
+        </w:rPr>
+        <w:t xml:space="preserve"> start</w:t>
       </w:r>
     </w:p>
     <w:p/>
@@ -711,24 +701,51 @@
           <w:sz w:val="20"/>
           <w:szCs w:val="20"/>
         </w:rPr>
-        <w:t>Balance in price and performance, suitable for less than 10,000 IOps</w:t>
-      </w:r>
-    </w:p>
-    <w:p>
-      <w:pPr>
-        <w:spacing w:after="0"/>
-        <w:rPr>
-          <w:sz w:val="20"/>
-          <w:szCs w:val="20"/>
-        </w:rPr>
-      </w:pPr>
-      <w:r>
-        <w:rPr>
-          <w:b/>
-          <w:sz w:val="20"/>
-          <w:szCs w:val="20"/>
-        </w:rPr>
-        <w:t>Provisioned IOps SSD (IO1)</w:t>
+        <w:t xml:space="preserve">Balance in price and performance, suitable for less than 10,000 </w:t>
+      </w:r>
+      <w:proofErr w:type="spellStart"/>
+      <w:r>
+        <w:rPr>
+          <w:sz w:val="20"/>
+          <w:szCs w:val="20"/>
+        </w:rPr>
+        <w:t>IOps</w:t>
+      </w:r>
+      <w:proofErr w:type="spellEnd"/>
+    </w:p>
+    <w:p>
+      <w:pPr>
+        <w:spacing w:after="0"/>
+        <w:rPr>
+          <w:sz w:val="20"/>
+          <w:szCs w:val="20"/>
+        </w:rPr>
+      </w:pPr>
+      <w:r>
+        <w:rPr>
+          <w:b/>
+          <w:sz w:val="20"/>
+          <w:szCs w:val="20"/>
+        </w:rPr>
+        <w:t xml:space="preserve">Provisioned </w:t>
+      </w:r>
+      <w:proofErr w:type="spellStart"/>
+      <w:r>
+        <w:rPr>
+          <w:b/>
+          <w:sz w:val="20"/>
+          <w:szCs w:val="20"/>
+        </w:rPr>
+        <w:t>IOps</w:t>
+      </w:r>
+      <w:proofErr w:type="spellEnd"/>
+      <w:r>
+        <w:rPr>
+          <w:b/>
+          <w:sz w:val="20"/>
+          <w:szCs w:val="20"/>
+        </w:rPr>
+        <w:t xml:space="preserve"> SSD (IO1)</w:t>
       </w:r>
       <w:r>
         <w:rPr>
@@ -743,8 +760,17 @@
           <w:sz w:val="20"/>
           <w:szCs w:val="20"/>
         </w:rPr>
-        <w:t>Designed for I/O intensive applications, use if you need more than 10,000 IOps</w:t>
-      </w:r>
+        <w:t xml:space="preserve">Designed for I/O intensive applications, use if you need more than 10,000 </w:t>
+      </w:r>
+      <w:proofErr w:type="spellStart"/>
+      <w:r>
+        <w:rPr>
+          <w:sz w:val="20"/>
+          <w:szCs w:val="20"/>
+        </w:rPr>
+        <w:t>IOps</w:t>
+      </w:r>
+      <w:proofErr w:type="spellEnd"/>
     </w:p>
     <w:p>
       <w:pPr>
@@ -1206,15 +1232,15 @@
         <w:spacing w:after="0"/>
       </w:pPr>
       <w:r>
+        <w:t>Read after write consistency is provided for PUTS of new objects.</w:t>
+      </w:r>
+    </w:p>
+    <w:p>
+      <w:pPr>
+        <w:spacing w:after="0"/>
+      </w:pPr>
+      <w:r>
         <w:lastRenderedPageBreak/>
-        <w:t>Read after write consistency is provided for PUTS of new objects.</w:t>
-      </w:r>
-    </w:p>
-    <w:p>
-      <w:pPr>
-        <w:spacing w:after="0"/>
-      </w:pPr>
-      <w:r>
         <w:t>Eventual consistency for overwrite PUTS and DELETES (propagates after some time)</w:t>
       </w:r>
     </w:p>
@@ -1294,7 +1320,15 @@
         <w:spacing w:after="0"/>
       </w:pPr>
       <w:r>
-        <w:t>S3: 99.99% availability, 99.(11 -9s) durability</w:t>
+        <w:t>S3: 99.99% availability, 99</w:t>
+      </w:r>
+      <w:proofErr w:type="gramStart"/>
+      <w:r>
+        <w:t>.(</w:t>
+      </w:r>
+      <w:proofErr w:type="gramEnd"/>
+      <w:r>
+        <w:t>11 -9s) durability</w:t>
       </w:r>
     </w:p>
     <w:p>
@@ -1753,7 +1787,23 @@
           <w:sz w:val="20"/>
           <w:szCs w:val="20"/>
         </w:rPr>
-        <w:t>You can enforce encryption on all S3 files using bucket policy to deny all PUT requests without x-amz-server-side-encryption parameter.</w:t>
+        <w:t>You can enforce encryption on all S3 files using bucket policy to deny all PUT requests without x-</w:t>
+      </w:r>
+      <w:proofErr w:type="spellStart"/>
+      <w:r>
+        <w:rPr>
+          <w:sz w:val="20"/>
+          <w:szCs w:val="20"/>
+        </w:rPr>
+        <w:t>amz</w:t>
+      </w:r>
+      <w:proofErr w:type="spellEnd"/>
+      <w:r>
+        <w:rPr>
+          <w:sz w:val="20"/>
+          <w:szCs w:val="20"/>
+        </w:rPr>
+        <w:t>-server-side-encryption parameter.</w:t>
       </w:r>
     </w:p>
     <w:p>
@@ -1769,7 +1819,6 @@
         <w:spacing w:after="0"/>
       </w:pPr>
       <w:r>
-        <w:lastRenderedPageBreak/>
         <w:t xml:space="preserve"> Used for inter bucket access, need to provide Origin of request.</w:t>
       </w:r>
     </w:p>
@@ -1888,28 +1937,197 @@
     </w:p>
     <w:p>
       <w:pPr>
+        <w:spacing w:after="0"/>
+        <w:rPr>
+          <w:b/>
+          <w:sz w:val="20"/>
+          <w:szCs w:val="20"/>
+        </w:rPr>
+      </w:pPr>
+      <w:r>
+        <w:rPr>
+          <w:b/>
+          <w:sz w:val="20"/>
+          <w:szCs w:val="20"/>
+        </w:rPr>
+        <w:t xml:space="preserve">AWS </w:t>
+      </w:r>
+      <w:r>
+        <w:rPr>
+          <w:b/>
+          <w:sz w:val="20"/>
+          <w:szCs w:val="20"/>
+        </w:rPr>
+        <w:t>X-Ray</w:t>
+      </w:r>
+      <w:r>
+        <w:rPr>
+          <w:b/>
+          <w:sz w:val="20"/>
+          <w:szCs w:val="20"/>
+        </w:rPr>
+        <w:t xml:space="preserve"> Service:</w:t>
+      </w:r>
+    </w:p>
+    <w:p>
+      <w:pPr>
+        <w:spacing w:after="0"/>
+        <w:rPr>
+          <w:sz w:val="20"/>
+          <w:szCs w:val="20"/>
+        </w:rPr>
+      </w:pPr>
+      <w:r>
+        <w:rPr>
+          <w:sz w:val="20"/>
+          <w:szCs w:val="20"/>
+        </w:rPr>
+        <w:t>It is the service that collects data about requests that your application serves and provide tools that you can use to view, filter and gain insights into that data to identify issues and opportunity for optimization.</w:t>
+      </w:r>
+    </w:p>
+    <w:p>
+      <w:pPr>
+        <w:spacing w:after="0"/>
+        <w:rPr>
+          <w:b/>
+          <w:sz w:val="20"/>
+          <w:szCs w:val="20"/>
+        </w:rPr>
+      </w:pPr>
+    </w:p>
+    <w:p>
+      <w:pPr>
+        <w:spacing w:after="0"/>
+        <w:rPr>
+          <w:b/>
+          <w:sz w:val="20"/>
+          <w:szCs w:val="20"/>
+        </w:rPr>
+      </w:pPr>
+      <w:r>
+        <w:rPr>
+          <w:b/>
+          <w:sz w:val="20"/>
+          <w:szCs w:val="20"/>
+        </w:rPr>
+        <w:t xml:space="preserve"> </w:t>
+      </w:r>
+      <w:proofErr w:type="spellStart"/>
+      <w:r>
+        <w:rPr>
+          <w:b/>
+          <w:sz w:val="20"/>
+          <w:szCs w:val="20"/>
+        </w:rPr>
+        <w:t>XRay</w:t>
+      </w:r>
+      <w:proofErr w:type="spellEnd"/>
+      <w:r>
+        <w:rPr>
+          <w:b/>
+          <w:sz w:val="20"/>
+          <w:szCs w:val="20"/>
+        </w:rPr>
+        <w:t xml:space="preserve"> SDK Provides:</w:t>
+      </w:r>
+    </w:p>
+    <w:p>
+      <w:pPr>
+        <w:pStyle w:val="ListParagraph"/>
+        <w:numPr>
+          <w:ilvl w:val="0"/>
+          <w:numId w:val="3"/>
+        </w:numPr>
+        <w:spacing w:after="0"/>
+        <w:rPr>
+          <w:sz w:val="20"/>
+          <w:szCs w:val="20"/>
+        </w:rPr>
+      </w:pPr>
+      <w:r>
+        <w:rPr>
+          <w:sz w:val="20"/>
+          <w:szCs w:val="20"/>
+        </w:rPr>
+        <w:t>Interceptors to add to your code to track incoming HTTP request.</w:t>
+      </w:r>
+    </w:p>
+    <w:p>
+      <w:pPr>
+        <w:pStyle w:val="ListParagraph"/>
+        <w:numPr>
+          <w:ilvl w:val="0"/>
+          <w:numId w:val="3"/>
+        </w:numPr>
+        <w:spacing w:after="0"/>
+        <w:rPr>
+          <w:sz w:val="20"/>
+          <w:szCs w:val="20"/>
+        </w:rPr>
+      </w:pPr>
+      <w:r>
+        <w:rPr>
+          <w:sz w:val="20"/>
+          <w:szCs w:val="20"/>
+        </w:rPr>
+        <w:t>Client Handlers to instrument AWS SDK client that your application uses to call other AWS services</w:t>
+      </w:r>
+    </w:p>
+    <w:p>
+      <w:pPr>
+        <w:pStyle w:val="ListParagraph"/>
+        <w:numPr>
+          <w:ilvl w:val="0"/>
+          <w:numId w:val="3"/>
+        </w:numPr>
+        <w:spacing w:after="0"/>
+        <w:rPr>
+          <w:b/>
+          <w:sz w:val="20"/>
+          <w:szCs w:val="20"/>
+        </w:rPr>
+      </w:pPr>
+      <w:r>
+        <w:rPr>
+          <w:sz w:val="20"/>
+          <w:szCs w:val="20"/>
+        </w:rPr>
+        <w:t>An HTTP client to use to instrument call to other internal and external HTTP web services.</w:t>
+      </w:r>
+      <w:r>
+        <w:rPr>
+          <w:b/>
+          <w:sz w:val="20"/>
+          <w:szCs w:val="20"/>
+        </w:rPr>
+        <w:t xml:space="preserve"> </w:t>
+      </w:r>
+    </w:p>
+    <w:p>
+      <w:pPr>
+        <w:spacing w:after="0"/>
+        <w:rPr>
+          <w:b/>
+          <w:sz w:val="20"/>
+          <w:szCs w:val="20"/>
+        </w:rPr>
+      </w:pPr>
+    </w:p>
+    <w:p>
+      <w:pPr>
+        <w:spacing w:after="0"/>
         <w:rPr>
           <w:b/>
           <w:sz w:val="40"/>
           <w:szCs w:val="40"/>
         </w:rPr>
       </w:pPr>
-    </w:p>
-    <w:p>
-      <w:pPr>
-        <w:spacing w:after="0"/>
+      <w:r>
         <w:rPr>
           <w:b/>
           <w:sz w:val="40"/>
           <w:szCs w:val="40"/>
         </w:rPr>
-      </w:pPr>
-      <w:r>
-        <w:rPr>
-          <w:b/>
-          <w:sz w:val="40"/>
-          <w:szCs w:val="40"/>
-        </w:rPr>
         <w:t>Dynamo DB</w:t>
       </w:r>
     </w:p>
@@ -1989,6 +2207,135 @@
     </w:p>
     <w:p>
       <w:pPr>
+        <w:spacing w:after="0"/>
+        <w:rPr>
+          <w:b/>
+          <w:sz w:val="20"/>
+          <w:szCs w:val="20"/>
+        </w:rPr>
+      </w:pPr>
+      <w:r>
+        <w:rPr>
+          <w:b/>
+          <w:sz w:val="20"/>
+          <w:szCs w:val="20"/>
+        </w:rPr>
+        <w:t>Indexes:</w:t>
+      </w:r>
+    </w:p>
+    <w:p>
+      <w:pPr>
+        <w:spacing w:after="0"/>
+        <w:rPr>
+          <w:sz w:val="20"/>
+          <w:szCs w:val="20"/>
+        </w:rPr>
+      </w:pPr>
+      <w:r>
+        <w:rPr>
+          <w:b/>
+          <w:sz w:val="20"/>
+          <w:szCs w:val="20"/>
+        </w:rPr>
+        <w:t>Local Secondary Index:</w:t>
+      </w:r>
+      <w:r>
+        <w:rPr>
+          <w:sz w:val="20"/>
+          <w:szCs w:val="20"/>
+        </w:rPr>
+        <w:t xml:space="preserve">  Can only be created while creating table</w:t>
+      </w:r>
+    </w:p>
+    <w:p>
+      <w:pPr>
+        <w:spacing w:after="0"/>
+        <w:rPr>
+          <w:sz w:val="20"/>
+          <w:szCs w:val="20"/>
+        </w:rPr>
+      </w:pPr>
+      <w:r>
+        <w:rPr>
+          <w:sz w:val="20"/>
+          <w:szCs w:val="20"/>
+        </w:rPr>
+        <w:t>Cannot added, modified or removed later, has same partition key as table</w:t>
+      </w:r>
+    </w:p>
+    <w:p>
+      <w:pPr>
+        <w:spacing w:after="0"/>
+        <w:rPr>
+          <w:sz w:val="20"/>
+          <w:szCs w:val="20"/>
+        </w:rPr>
+      </w:pPr>
+      <w:r>
+        <w:rPr>
+          <w:sz w:val="20"/>
+          <w:szCs w:val="20"/>
+        </w:rPr>
+        <w:t>It has different Sort Key</w:t>
+      </w:r>
+    </w:p>
+    <w:p>
+      <w:pPr>
+        <w:spacing w:after="0"/>
+        <w:rPr>
+          <w:sz w:val="20"/>
+          <w:szCs w:val="20"/>
+        </w:rPr>
+      </w:pPr>
+    </w:p>
+    <w:p>
+      <w:pPr>
+        <w:spacing w:after="0"/>
+        <w:rPr>
+          <w:sz w:val="20"/>
+          <w:szCs w:val="20"/>
+        </w:rPr>
+      </w:pPr>
+      <w:r>
+        <w:rPr>
+          <w:b/>
+          <w:sz w:val="20"/>
+          <w:szCs w:val="20"/>
+        </w:rPr>
+        <w:t>Global Secondary Index:</w:t>
+      </w:r>
+      <w:r>
+        <w:rPr>
+          <w:sz w:val="20"/>
+          <w:szCs w:val="20"/>
+        </w:rPr>
+        <w:t xml:space="preserve">  It can created any time either at table creation time or later</w:t>
+      </w:r>
+    </w:p>
+    <w:p>
+      <w:pPr>
+        <w:spacing w:after="0"/>
+        <w:rPr>
+          <w:sz w:val="20"/>
+          <w:szCs w:val="20"/>
+        </w:rPr>
+      </w:pPr>
+      <w:r>
+        <w:rPr>
+          <w:sz w:val="20"/>
+          <w:szCs w:val="20"/>
+        </w:rPr>
+        <w:t>Different Partition key and Sort Key</w:t>
+      </w:r>
+    </w:p>
+    <w:p>
+      <w:pPr>
+        <w:spacing w:after="0"/>
+      </w:pPr>
+    </w:p>
+    <w:p>
+      <w:pPr>
+        <w:spacing w:after="0"/>
         <w:rPr>
           <w:b/>
           <w:sz w:val="20"/>
@@ -2123,6 +2470,7 @@
         <w:rPr>
           <w:b/>
         </w:rPr>
+        <w:lastRenderedPageBreak/>
         <w:t>Two types of PK</w:t>
       </w:r>
     </w:p>
@@ -2176,14 +2524,24 @@
       <w:pPr>
         <w:spacing w:after="0"/>
       </w:pPr>
-      <w:r>
-        <w:t>Dynamodb:</w:t>
+      <w:proofErr w:type="spellStart"/>
+      <w:r>
+        <w:t>Dynamodb</w:t>
+      </w:r>
+      <w:proofErr w:type="spellEnd"/>
+      <w:r>
+        <w:t>:</w:t>
       </w:r>
       <w:r>
         <w:t xml:space="preserve"> </w:t>
       </w:r>
-      <w:r>
-        <w:t>LeadingKeys – Fine grained access control can be provided using IAM conditional parameter.</w:t>
+      <w:proofErr w:type="spellStart"/>
+      <w:r>
+        <w:t>LeadingKeys</w:t>
+      </w:r>
+      <w:proofErr w:type="spellEnd"/>
+      <w:r>
+        <w:t xml:space="preserve"> – Fine grained access control can be provided using IAM conditional parameter.</w:t>
       </w:r>
     </w:p>
     <w:p>
@@ -2201,7 +2559,7 @@
           <w:sz w:val="20"/>
           <w:szCs w:val="20"/>
         </w:rPr>
-        <w:t>Secondary Index Local and Global</w:t>
+        <w:t>Scan Page size</w:t>
       </w:r>
     </w:p>
     <w:p>
@@ -2219,26 +2577,18 @@
           <w:sz w:val="20"/>
           <w:szCs w:val="20"/>
         </w:rPr>
-        <w:t>Scan Page size</w:t>
-      </w:r>
-    </w:p>
-    <w:p>
-      <w:pPr>
-        <w:spacing w:after="0"/>
+        <w:t xml:space="preserve">Exponential </w:t>
+      </w:r>
+      <w:proofErr w:type="spellStart"/>
+      <w:r>
         <w:rPr>
           <w:color w:val="FF0000"/>
           <w:sz w:val="20"/>
           <w:szCs w:val="20"/>
         </w:rPr>
-      </w:pPr>
-      <w:r>
-        <w:rPr>
-          <w:color w:val="FF0000"/>
-          <w:sz w:val="20"/>
-          <w:szCs w:val="20"/>
-        </w:rPr>
-        <w:t>Exponential Backoff</w:t>
-      </w:r>
+        <w:t>Backoff</w:t>
+      </w:r>
+      <w:proofErr w:type="spellEnd"/>
     </w:p>
     <w:p>
       <w:pPr>
@@ -2283,7 +2633,6 @@
           <w:sz w:val="32"/>
           <w:szCs w:val="32"/>
         </w:rPr>
-        <w:lastRenderedPageBreak/>
         <w:t>KMS – Key Management Service</w:t>
       </w:r>
     </w:p>
@@ -2811,6 +3160,7 @@
           <w:sz w:val="20"/>
           <w:szCs w:val="20"/>
         </w:rPr>
+        <w:lastRenderedPageBreak/>
         <w:t>There are three core Kinesis services.</w:t>
       </w:r>
     </w:p>
@@ -2859,7 +3209,23 @@
           <w:sz w:val="20"/>
           <w:szCs w:val="20"/>
         </w:rPr>
-        <w:t>Kinesis Firehose: capture, transform, load data streams into AWS data store for near real time analytics with BI tools.</w:t>
+        <w:t xml:space="preserve">Kinesis </w:t>
+      </w:r>
+      <w:proofErr w:type="spellStart"/>
+      <w:r>
+        <w:rPr>
+          <w:sz w:val="20"/>
+          <w:szCs w:val="20"/>
+        </w:rPr>
+        <w:t>Firehose</w:t>
+      </w:r>
+      <w:proofErr w:type="spellEnd"/>
+      <w:r>
+        <w:rPr>
+          <w:sz w:val="20"/>
+          <w:szCs w:val="20"/>
+        </w:rPr>
+        <w:t>: capture, transform, load data streams into AWS data store for near real time analytics with BI tools.</w:t>
       </w:r>
     </w:p>
     <w:p>
@@ -2911,7 +3277,6 @@
           <w:sz w:val="20"/>
           <w:szCs w:val="20"/>
         </w:rPr>
-        <w:lastRenderedPageBreak/>
         <w:t>Continuous Integration</w:t>
       </w:r>
       <w:r>
@@ -2921,6 +3286,7 @@
         </w:rPr>
         <w:t xml:space="preserve">: Integrating or merging code changes frequently at least once per day. </w:t>
       </w:r>
+      <w:proofErr w:type="spellStart"/>
       <w:r>
         <w:rPr>
           <w:b/>
@@ -2929,6 +3295,7 @@
         </w:rPr>
         <w:t>CodeCommit</w:t>
       </w:r>
+      <w:proofErr w:type="spellEnd"/>
     </w:p>
     <w:p>
       <w:pPr>
@@ -2953,6 +3320,7 @@
         </w:rPr>
         <w:t xml:space="preserve"> Automating build, test and Deployment. </w:t>
       </w:r>
+      <w:proofErr w:type="spellStart"/>
       <w:r>
         <w:rPr>
           <w:b/>
@@ -2961,6 +3329,7 @@
         </w:rPr>
         <w:t>CodeBuild</w:t>
       </w:r>
+      <w:proofErr w:type="spellEnd"/>
       <w:r>
         <w:rPr>
           <w:sz w:val="20"/>
@@ -2968,6 +3337,7 @@
         </w:rPr>
         <w:t xml:space="preserve"> and </w:t>
       </w:r>
+      <w:proofErr w:type="spellStart"/>
       <w:r>
         <w:rPr>
           <w:b/>
@@ -2976,6 +3346,7 @@
         </w:rPr>
         <w:t>CodeDeploy</w:t>
       </w:r>
+      <w:proofErr w:type="spellEnd"/>
     </w:p>
     <w:p>
       <w:pPr>
@@ -3000,6 +3371,7 @@
         </w:rPr>
         <w:t xml:space="preserve"> Fully automated release process, Code is deployed into staging or production as soon as it has successfully passed through release pipeline. </w:t>
       </w:r>
+      <w:proofErr w:type="spellStart"/>
       <w:r>
         <w:rPr>
           <w:b/>
@@ -3008,33 +3380,44 @@
         </w:rPr>
         <w:t>CodePipeline</w:t>
       </w:r>
-    </w:p>
-    <w:p>
-      <w:pPr>
-        <w:spacing w:after="0"/>
-        <w:rPr>
-          <w:b/>
-          <w:sz w:val="20"/>
-          <w:szCs w:val="20"/>
-        </w:rPr>
-      </w:pPr>
-    </w:p>
-    <w:p>
-      <w:pPr>
-        <w:spacing w:after="0"/>
-        <w:rPr>
-          <w:b/>
-          <w:sz w:val="20"/>
-          <w:szCs w:val="20"/>
-        </w:rPr>
-      </w:pPr>
-      <w:r>
-        <w:rPr>
-          <w:b/>
-          <w:sz w:val="20"/>
-          <w:szCs w:val="20"/>
-        </w:rPr>
-        <w:t>CodeCommit:</w:t>
+      <w:proofErr w:type="spellEnd"/>
+    </w:p>
+    <w:p>
+      <w:pPr>
+        <w:spacing w:after="0"/>
+        <w:rPr>
+          <w:b/>
+          <w:sz w:val="20"/>
+          <w:szCs w:val="20"/>
+        </w:rPr>
+      </w:pPr>
+    </w:p>
+    <w:p>
+      <w:pPr>
+        <w:spacing w:after="0"/>
+        <w:rPr>
+          <w:b/>
+          <w:sz w:val="20"/>
+          <w:szCs w:val="20"/>
+        </w:rPr>
+      </w:pPr>
+      <w:proofErr w:type="spellStart"/>
+      <w:r>
+        <w:rPr>
+          <w:b/>
+          <w:sz w:val="20"/>
+          <w:szCs w:val="20"/>
+        </w:rPr>
+        <w:t>CodeCommit</w:t>
+      </w:r>
+      <w:proofErr w:type="spellEnd"/>
+      <w:r>
+        <w:rPr>
+          <w:b/>
+          <w:sz w:val="20"/>
+          <w:szCs w:val="20"/>
+        </w:rPr>
+        <w:t>:</w:t>
       </w:r>
     </w:p>
     <w:p>
@@ -3109,13 +3492,23 @@
           <w:szCs w:val="20"/>
         </w:rPr>
       </w:pPr>
-      <w:r>
-        <w:rPr>
-          <w:b/>
-          <w:sz w:val="20"/>
-          <w:szCs w:val="20"/>
-        </w:rPr>
-        <w:t xml:space="preserve">CodeDeploy: </w:t>
+      <w:proofErr w:type="spellStart"/>
+      <w:r>
+        <w:rPr>
+          <w:b/>
+          <w:sz w:val="20"/>
+          <w:szCs w:val="20"/>
+        </w:rPr>
+        <w:t>CodeDeploy</w:t>
+      </w:r>
+      <w:proofErr w:type="spellEnd"/>
+      <w:r>
+        <w:rPr>
+          <w:b/>
+          <w:sz w:val="20"/>
+          <w:szCs w:val="20"/>
+        </w:rPr>
+        <w:t xml:space="preserve">: </w:t>
       </w:r>
     </w:p>
     <w:p>
@@ -3173,12 +3566,21 @@
           <w:szCs w:val="20"/>
         </w:rPr>
       </w:pPr>
-      <w:r>
-        <w:rPr>
-          <w:sz w:val="20"/>
-          <w:szCs w:val="20"/>
-        </w:rPr>
-        <w:t>Appspec file – OS, files, hooks</w:t>
+      <w:proofErr w:type="spellStart"/>
+      <w:r>
+        <w:rPr>
+          <w:sz w:val="20"/>
+          <w:szCs w:val="20"/>
+        </w:rPr>
+        <w:t>Appspec</w:t>
+      </w:r>
+      <w:proofErr w:type="spellEnd"/>
+      <w:r>
+        <w:rPr>
+          <w:sz w:val="20"/>
+          <w:szCs w:val="20"/>
+        </w:rPr>
+        <w:t xml:space="preserve"> file – OS, files, hooks</w:t>
       </w:r>
     </w:p>
     <w:p>
@@ -3463,6 +3865,7 @@
           <w:szCs w:val="20"/>
         </w:rPr>
       </w:pPr>
+      <w:proofErr w:type="spellStart"/>
       <w:r>
         <w:rPr>
           <w:b/>
@@ -3471,6 +3874,7 @@
         </w:rPr>
         <w:t>CodePipeline</w:t>
       </w:r>
+      <w:proofErr w:type="spellEnd"/>
       <w:r>
         <w:rPr>
           <w:b/>
@@ -3525,17 +3929,255 @@
           <w:sz w:val="20"/>
           <w:szCs w:val="20"/>
         </w:rPr>
-        <w:t>Integrates with AWS (Code commit, build and Deploy)and other third party tools like Jenkins</w:t>
-      </w:r>
-    </w:p>
-    <w:p>
-      <w:pPr>
-        <w:spacing w:after="0"/>
-        <w:rPr>
-          <w:sz w:val="20"/>
-          <w:szCs w:val="20"/>
-        </w:rPr>
-      </w:pPr>
+        <w:t>Integrates with AWS (Code commit, build and Deploy)</w:t>
+      </w:r>
+      <w:r>
+        <w:rPr>
+          <w:sz w:val="20"/>
+          <w:szCs w:val="20"/>
+        </w:rPr>
+        <w:t xml:space="preserve"> </w:t>
+      </w:r>
+      <w:r>
+        <w:rPr>
+          <w:sz w:val="20"/>
+          <w:szCs w:val="20"/>
+        </w:rPr>
+        <w:t>and other third party tools like Jenkins</w:t>
+      </w:r>
+    </w:p>
+    <w:p>
+      <w:pPr>
+        <w:spacing w:after="0"/>
+        <w:rPr>
+          <w:sz w:val="20"/>
+          <w:szCs w:val="20"/>
+        </w:rPr>
+      </w:pPr>
+    </w:p>
+    <w:p>
+      <w:pPr>
+        <w:spacing w:after="0"/>
+        <w:rPr>
+          <w:sz w:val="20"/>
+          <w:szCs w:val="20"/>
+        </w:rPr>
+      </w:pPr>
+      <w:r>
+        <w:rPr>
+          <w:b/>
+          <w:color w:val="000000" w:themeColor="text1"/>
+          <w:sz w:val="32"/>
+          <w:szCs w:val="32"/>
+        </w:rPr>
+        <w:t>Cloud</w:t>
+      </w:r>
+      <w:r>
+        <w:rPr>
+          <w:b/>
+          <w:color w:val="000000" w:themeColor="text1"/>
+          <w:sz w:val="32"/>
+          <w:szCs w:val="32"/>
+        </w:rPr>
+        <w:t xml:space="preserve"> </w:t>
+      </w:r>
+      <w:r>
+        <w:rPr>
+          <w:b/>
+          <w:color w:val="000000" w:themeColor="text1"/>
+          <w:sz w:val="32"/>
+          <w:szCs w:val="32"/>
+        </w:rPr>
+        <w:t>Formation</w:t>
+      </w:r>
+    </w:p>
+    <w:p>
+      <w:pPr>
+        <w:spacing w:after="0"/>
+        <w:rPr>
+          <w:sz w:val="20"/>
+          <w:szCs w:val="20"/>
+        </w:rPr>
+      </w:pPr>
+      <w:r>
+        <w:rPr>
+          <w:sz w:val="20"/>
+          <w:szCs w:val="20"/>
+        </w:rPr>
+        <w:lastRenderedPageBreak/>
+        <w:t>Cloud Formation is the service that allows user to manage, configure and provision AWS infrastructure as code.</w:t>
+      </w:r>
+    </w:p>
+    <w:p>
+      <w:pPr>
+        <w:spacing w:after="0"/>
+        <w:rPr>
+          <w:sz w:val="20"/>
+          <w:szCs w:val="20"/>
+        </w:rPr>
+      </w:pPr>
+      <w:r>
+        <w:rPr>
+          <w:sz w:val="20"/>
+          <w:szCs w:val="20"/>
+        </w:rPr>
+        <w:t>Resources are defined using Cloud Formation Template.</w:t>
+      </w:r>
+    </w:p>
+    <w:p>
+      <w:pPr>
+        <w:spacing w:after="0"/>
+        <w:rPr>
+          <w:sz w:val="20"/>
+          <w:szCs w:val="20"/>
+        </w:rPr>
+      </w:pPr>
+      <w:r>
+        <w:rPr>
+          <w:sz w:val="20"/>
+          <w:szCs w:val="20"/>
+        </w:rPr>
+        <w:t>Cloud Formation interprets template and make API calls to create resources which are defined in template.</w:t>
+      </w:r>
+    </w:p>
+    <w:p>
+      <w:pPr>
+        <w:spacing w:after="0"/>
+        <w:rPr>
+          <w:sz w:val="20"/>
+          <w:szCs w:val="20"/>
+        </w:rPr>
+      </w:pPr>
+      <w:r>
+        <w:rPr>
+          <w:sz w:val="20"/>
+          <w:szCs w:val="20"/>
+        </w:rPr>
+        <w:t>It supports YAML and JSON.</w:t>
+      </w:r>
+    </w:p>
+    <w:p>
+      <w:pPr>
+        <w:spacing w:after="0"/>
+        <w:rPr>
+          <w:sz w:val="20"/>
+          <w:szCs w:val="20"/>
+        </w:rPr>
+      </w:pPr>
+    </w:p>
+    <w:p>
+      <w:pPr>
+        <w:spacing w:after="0"/>
+        <w:rPr>
+          <w:b/>
+          <w:sz w:val="20"/>
+          <w:szCs w:val="20"/>
+        </w:rPr>
+      </w:pPr>
+      <w:r>
+        <w:rPr>
+          <w:b/>
+          <w:sz w:val="20"/>
+          <w:szCs w:val="20"/>
+        </w:rPr>
+        <w:t>Benefits:</w:t>
+      </w:r>
+    </w:p>
+    <w:p>
+      <w:pPr>
+        <w:spacing w:after="0"/>
+        <w:rPr>
+          <w:sz w:val="20"/>
+          <w:szCs w:val="20"/>
+        </w:rPr>
+      </w:pPr>
+      <w:r>
+        <w:rPr>
+          <w:sz w:val="20"/>
+          <w:szCs w:val="20"/>
+        </w:rPr>
+        <w:t>Infrastructure provisioned consistently with fewer mistakes</w:t>
+      </w:r>
+    </w:p>
+    <w:p>
+      <w:pPr>
+        <w:spacing w:after="0"/>
+        <w:rPr>
+          <w:sz w:val="20"/>
+          <w:szCs w:val="20"/>
+        </w:rPr>
+      </w:pPr>
+      <w:r>
+        <w:rPr>
+          <w:sz w:val="20"/>
+          <w:szCs w:val="20"/>
+        </w:rPr>
+        <w:t>Less time and efforts than manual configuration</w:t>
+      </w:r>
+    </w:p>
+    <w:p>
+      <w:pPr>
+        <w:spacing w:after="0"/>
+        <w:rPr>
+          <w:sz w:val="20"/>
+          <w:szCs w:val="20"/>
+        </w:rPr>
+      </w:pPr>
+      <w:r>
+        <w:rPr>
+          <w:sz w:val="20"/>
+          <w:szCs w:val="20"/>
+        </w:rPr>
+        <w:t>Version control and peer review of template is possible</w:t>
+      </w:r>
+    </w:p>
+    <w:p>
+      <w:pPr>
+        <w:spacing w:after="0"/>
+        <w:rPr>
+          <w:sz w:val="20"/>
+          <w:szCs w:val="20"/>
+        </w:rPr>
+      </w:pPr>
+      <w:r>
+        <w:rPr>
+          <w:sz w:val="20"/>
+          <w:szCs w:val="20"/>
+        </w:rPr>
+        <w:t>Free to use (Charged for what resources are created)</w:t>
+      </w:r>
+    </w:p>
+    <w:p>
+      <w:pPr>
+        <w:spacing w:after="0"/>
+        <w:rPr>
+          <w:sz w:val="20"/>
+          <w:szCs w:val="20"/>
+        </w:rPr>
+      </w:pPr>
+      <w:r>
+        <w:rPr>
+          <w:sz w:val="20"/>
+          <w:szCs w:val="20"/>
+        </w:rPr>
+        <w:t>Can be used to manage and update dependencies</w:t>
+      </w:r>
+    </w:p>
+    <w:p>
+      <w:pPr>
+        <w:spacing w:after="0"/>
+        <w:rPr>
+          <w:sz w:val="20"/>
+          <w:szCs w:val="20"/>
+        </w:rPr>
+      </w:pPr>
+      <w:r>
+        <w:rPr>
+          <w:sz w:val="20"/>
+          <w:szCs w:val="20"/>
+        </w:rPr>
+        <w:t>Can be used to rollback and delete entire stack as well</w:t>
+      </w:r>
     </w:p>
     <w:p>
       <w:pPr>
@@ -3607,7 +4249,23 @@
           <w:sz w:val="20"/>
           <w:szCs w:val="20"/>
         </w:rPr>
-        <w:t>AWS Config: Records state of AWS environment and can notify about changes</w:t>
+        <w:t xml:space="preserve">AWS </w:t>
+      </w:r>
+      <w:proofErr w:type="spellStart"/>
+      <w:r>
+        <w:rPr>
+          <w:sz w:val="20"/>
+          <w:szCs w:val="20"/>
+        </w:rPr>
+        <w:t>Config</w:t>
+      </w:r>
+      <w:proofErr w:type="spellEnd"/>
+      <w:r>
+        <w:rPr>
+          <w:sz w:val="20"/>
+          <w:szCs w:val="20"/>
+        </w:rPr>
+        <w:t>: Records state of AWS environment and can notify about changes</w:t>
       </w:r>
     </w:p>
     <w:sectPr>
@@ -3623,15 +4281,16 @@
 <file path=word/numbering.xml><?xml version="1.0" encoding="utf-8"?>
 <w:numbering xmlns:ve="http://schemas.openxmlformats.org/markup-compatibility/2006" xmlns:o="urn:schemas-microsoft-com:office:office" xmlns:r="http://schemas.openxmlformats.org/officeDocument/2006/relationships" xmlns:m="http://schemas.openxmlformats.org/officeDocument/2006/math" xmlns:v="urn:schemas-microsoft-com:vml" xmlns:wp="http://schemas.openxmlformats.org/drawingml/2006/wordprocessingDrawing" xmlns:w10="urn:schemas-microsoft-com:office:word" xmlns:w="http://schemas.openxmlformats.org/wordprocessingml/2006/main" xmlns:wne="http://schemas.microsoft.com/office/word/2006/wordml">
   <w:abstractNum w:abstractNumId="0">
-    <w:nsid w:val="5CD778FA"/>
+    <w:nsid w:val="14F5345A"/>
     <w:multiLevelType w:val="hybridMultilevel"/>
-    <w:tmpl w:val="C90C501E"/>
-    <w:lvl w:ilvl="0" w:tplc="B3B01D56">
+    <w:tmpl w:val="E0E08E0A"/>
+    <w:lvl w:ilvl="0" w:tplc="133064C8">
+      <w:start w:val="10"/>
       <w:numFmt w:val="bullet"/>
       <w:lvlText w:val="-"/>
       <w:lvlJc w:val="left"/>
       <w:pPr>
-        <w:ind w:left="720" w:hanging="360"/>
+        <w:ind w:left="400" w:hanging="360"/>
       </w:pPr>
       <w:rPr>
         <w:rFonts w:ascii="Calibri" w:eastAsiaTheme="minorEastAsia" w:hAnsi="Calibri" w:cs="Calibri" w:hint="default"/>
@@ -3643,7 +4302,7 @@
       <w:lvlText w:val="o"/>
       <w:lvlJc w:val="left"/>
       <w:pPr>
-        <w:ind w:left="1440" w:hanging="360"/>
+        <w:ind w:left="1120" w:hanging="360"/>
       </w:pPr>
       <w:rPr>
         <w:rFonts w:ascii="Courier New" w:hAnsi="Courier New" w:cs="Courier New" w:hint="default"/>
@@ -3655,7 +4314,7 @@
       <w:lvlText w:val=""/>
       <w:lvlJc w:val="left"/>
       <w:pPr>
-        <w:ind w:left="2160" w:hanging="360"/>
+        <w:ind w:left="1840" w:hanging="360"/>
       </w:pPr>
       <w:rPr>
         <w:rFonts w:ascii="Wingdings" w:hAnsi="Wingdings" w:hint="default"/>
@@ -3667,7 +4326,7 @@
       <w:lvlText w:val=""/>
       <w:lvlJc w:val="left"/>
       <w:pPr>
-        <w:ind w:left="2880" w:hanging="360"/>
+        <w:ind w:left="2560" w:hanging="360"/>
       </w:pPr>
       <w:rPr>
         <w:rFonts w:ascii="Symbol" w:hAnsi="Symbol" w:hint="default"/>
@@ -3679,7 +4338,7 @@
       <w:lvlText w:val="o"/>
       <w:lvlJc w:val="left"/>
       <w:pPr>
-        <w:ind w:left="3600" w:hanging="360"/>
+        <w:ind w:left="3280" w:hanging="360"/>
       </w:pPr>
       <w:rPr>
         <w:rFonts w:ascii="Courier New" w:hAnsi="Courier New" w:cs="Courier New" w:hint="default"/>
@@ -3691,7 +4350,7 @@
       <w:lvlText w:val=""/>
       <w:lvlJc w:val="left"/>
       <w:pPr>
-        <w:ind w:left="4320" w:hanging="360"/>
+        <w:ind w:left="4000" w:hanging="360"/>
       </w:pPr>
       <w:rPr>
         <w:rFonts w:ascii="Wingdings" w:hAnsi="Wingdings" w:hint="default"/>
@@ -3703,7 +4362,7 @@
       <w:lvlText w:val=""/>
       <w:lvlJc w:val="left"/>
       <w:pPr>
-        <w:ind w:left="5040" w:hanging="360"/>
+        <w:ind w:left="4720" w:hanging="360"/>
       </w:pPr>
       <w:rPr>
         <w:rFonts w:ascii="Symbol" w:hAnsi="Symbol" w:hint="default"/>
@@ -3715,7 +4374,7 @@
       <w:lvlText w:val="o"/>
       <w:lvlJc w:val="left"/>
       <w:pPr>
-        <w:ind w:left="5760" w:hanging="360"/>
+        <w:ind w:left="5440" w:hanging="360"/>
       </w:pPr>
       <w:rPr>
         <w:rFonts w:ascii="Courier New" w:hAnsi="Courier New" w:cs="Courier New" w:hint="default"/>
@@ -3727,6 +4386,231 @@
       <w:lvlText w:val=""/>
       <w:lvlJc w:val="left"/>
       <w:pPr>
+        <w:ind w:left="6160" w:hanging="360"/>
+      </w:pPr>
+      <w:rPr>
+        <w:rFonts w:ascii="Wingdings" w:hAnsi="Wingdings" w:hint="default"/>
+      </w:rPr>
+    </w:lvl>
+  </w:abstractNum>
+  <w:abstractNum w:abstractNumId="1">
+    <w:nsid w:val="37AB5866"/>
+    <w:multiLevelType w:val="hybridMultilevel"/>
+    <w:tmpl w:val="3F8C4754"/>
+    <w:lvl w:ilvl="0" w:tplc="558C52D6">
+      <w:start w:val="10"/>
+      <w:numFmt w:val="bullet"/>
+      <w:lvlText w:val="-"/>
+      <w:lvlJc w:val="left"/>
+      <w:pPr>
+        <w:ind w:left="760" w:hanging="360"/>
+      </w:pPr>
+      <w:rPr>
+        <w:rFonts w:ascii="Calibri" w:eastAsiaTheme="minorEastAsia" w:hAnsi="Calibri" w:cs="Calibri" w:hint="default"/>
+      </w:rPr>
+    </w:lvl>
+    <w:lvl w:ilvl="1" w:tplc="04090003" w:tentative="1">
+      <w:start w:val="1"/>
+      <w:numFmt w:val="bullet"/>
+      <w:lvlText w:val="o"/>
+      <w:lvlJc w:val="left"/>
+      <w:pPr>
+        <w:ind w:left="1480" w:hanging="360"/>
+      </w:pPr>
+      <w:rPr>
+        <w:rFonts w:ascii="Courier New" w:hAnsi="Courier New" w:cs="Courier New" w:hint="default"/>
+      </w:rPr>
+    </w:lvl>
+    <w:lvl w:ilvl="2" w:tplc="04090005" w:tentative="1">
+      <w:start w:val="1"/>
+      <w:numFmt w:val="bullet"/>
+      <w:lvlText w:val=""/>
+      <w:lvlJc w:val="left"/>
+      <w:pPr>
+        <w:ind w:left="2200" w:hanging="360"/>
+      </w:pPr>
+      <w:rPr>
+        <w:rFonts w:ascii="Wingdings" w:hAnsi="Wingdings" w:hint="default"/>
+      </w:rPr>
+    </w:lvl>
+    <w:lvl w:ilvl="3" w:tplc="04090001" w:tentative="1">
+      <w:start w:val="1"/>
+      <w:numFmt w:val="bullet"/>
+      <w:lvlText w:val=""/>
+      <w:lvlJc w:val="left"/>
+      <w:pPr>
+        <w:ind w:left="2920" w:hanging="360"/>
+      </w:pPr>
+      <w:rPr>
+        <w:rFonts w:ascii="Symbol" w:hAnsi="Symbol" w:hint="default"/>
+      </w:rPr>
+    </w:lvl>
+    <w:lvl w:ilvl="4" w:tplc="04090003" w:tentative="1">
+      <w:start w:val="1"/>
+      <w:numFmt w:val="bullet"/>
+      <w:lvlText w:val="o"/>
+      <w:lvlJc w:val="left"/>
+      <w:pPr>
+        <w:ind w:left="3640" w:hanging="360"/>
+      </w:pPr>
+      <w:rPr>
+        <w:rFonts w:ascii="Courier New" w:hAnsi="Courier New" w:cs="Courier New" w:hint="default"/>
+      </w:rPr>
+    </w:lvl>
+    <w:lvl w:ilvl="5" w:tplc="04090005" w:tentative="1">
+      <w:start w:val="1"/>
+      <w:numFmt w:val="bullet"/>
+      <w:lvlText w:val=""/>
+      <w:lvlJc w:val="left"/>
+      <w:pPr>
+        <w:ind w:left="4360" w:hanging="360"/>
+      </w:pPr>
+      <w:rPr>
+        <w:rFonts w:ascii="Wingdings" w:hAnsi="Wingdings" w:hint="default"/>
+      </w:rPr>
+    </w:lvl>
+    <w:lvl w:ilvl="6" w:tplc="04090001" w:tentative="1">
+      <w:start w:val="1"/>
+      <w:numFmt w:val="bullet"/>
+      <w:lvlText w:val=""/>
+      <w:lvlJc w:val="left"/>
+      <w:pPr>
+        <w:ind w:left="5080" w:hanging="360"/>
+      </w:pPr>
+      <w:rPr>
+        <w:rFonts w:ascii="Symbol" w:hAnsi="Symbol" w:hint="default"/>
+      </w:rPr>
+    </w:lvl>
+    <w:lvl w:ilvl="7" w:tplc="04090003" w:tentative="1">
+      <w:start w:val="1"/>
+      <w:numFmt w:val="bullet"/>
+      <w:lvlText w:val="o"/>
+      <w:lvlJc w:val="left"/>
+      <w:pPr>
+        <w:ind w:left="5800" w:hanging="360"/>
+      </w:pPr>
+      <w:rPr>
+        <w:rFonts w:ascii="Courier New" w:hAnsi="Courier New" w:cs="Courier New" w:hint="default"/>
+      </w:rPr>
+    </w:lvl>
+    <w:lvl w:ilvl="8" w:tplc="04090005" w:tentative="1">
+      <w:start w:val="1"/>
+      <w:numFmt w:val="bullet"/>
+      <w:lvlText w:val=""/>
+      <w:lvlJc w:val="left"/>
+      <w:pPr>
+        <w:ind w:left="6520" w:hanging="360"/>
+      </w:pPr>
+      <w:rPr>
+        <w:rFonts w:ascii="Wingdings" w:hAnsi="Wingdings" w:hint="default"/>
+      </w:rPr>
+    </w:lvl>
+  </w:abstractNum>
+  <w:abstractNum w:abstractNumId="2">
+    <w:nsid w:val="5CD778FA"/>
+    <w:multiLevelType w:val="hybridMultilevel"/>
+    <w:tmpl w:val="C90C501E"/>
+    <w:lvl w:ilvl="0" w:tplc="B3B01D56">
+      <w:numFmt w:val="bullet"/>
+      <w:lvlText w:val="-"/>
+      <w:lvlJc w:val="left"/>
+      <w:pPr>
+        <w:ind w:left="720" w:hanging="360"/>
+      </w:pPr>
+      <w:rPr>
+        <w:rFonts w:ascii="Calibri" w:eastAsiaTheme="minorEastAsia" w:hAnsi="Calibri" w:cs="Calibri" w:hint="default"/>
+      </w:rPr>
+    </w:lvl>
+    <w:lvl w:ilvl="1" w:tplc="04090003" w:tentative="1">
+      <w:start w:val="1"/>
+      <w:numFmt w:val="bullet"/>
+      <w:lvlText w:val="o"/>
+      <w:lvlJc w:val="left"/>
+      <w:pPr>
+        <w:ind w:left="1440" w:hanging="360"/>
+      </w:pPr>
+      <w:rPr>
+        <w:rFonts w:ascii="Courier New" w:hAnsi="Courier New" w:cs="Courier New" w:hint="default"/>
+      </w:rPr>
+    </w:lvl>
+    <w:lvl w:ilvl="2" w:tplc="04090005" w:tentative="1">
+      <w:start w:val="1"/>
+      <w:numFmt w:val="bullet"/>
+      <w:lvlText w:val=""/>
+      <w:lvlJc w:val="left"/>
+      <w:pPr>
+        <w:ind w:left="2160" w:hanging="360"/>
+      </w:pPr>
+      <w:rPr>
+        <w:rFonts w:ascii="Wingdings" w:hAnsi="Wingdings" w:hint="default"/>
+      </w:rPr>
+    </w:lvl>
+    <w:lvl w:ilvl="3" w:tplc="04090001" w:tentative="1">
+      <w:start w:val="1"/>
+      <w:numFmt w:val="bullet"/>
+      <w:lvlText w:val=""/>
+      <w:lvlJc w:val="left"/>
+      <w:pPr>
+        <w:ind w:left="2880" w:hanging="360"/>
+      </w:pPr>
+      <w:rPr>
+        <w:rFonts w:ascii="Symbol" w:hAnsi="Symbol" w:hint="default"/>
+      </w:rPr>
+    </w:lvl>
+    <w:lvl w:ilvl="4" w:tplc="04090003" w:tentative="1">
+      <w:start w:val="1"/>
+      <w:numFmt w:val="bullet"/>
+      <w:lvlText w:val="o"/>
+      <w:lvlJc w:val="left"/>
+      <w:pPr>
+        <w:ind w:left="3600" w:hanging="360"/>
+      </w:pPr>
+      <w:rPr>
+        <w:rFonts w:ascii="Courier New" w:hAnsi="Courier New" w:cs="Courier New" w:hint="default"/>
+      </w:rPr>
+    </w:lvl>
+    <w:lvl w:ilvl="5" w:tplc="04090005" w:tentative="1">
+      <w:start w:val="1"/>
+      <w:numFmt w:val="bullet"/>
+      <w:lvlText w:val=""/>
+      <w:lvlJc w:val="left"/>
+      <w:pPr>
+        <w:ind w:left="4320" w:hanging="360"/>
+      </w:pPr>
+      <w:rPr>
+        <w:rFonts w:ascii="Wingdings" w:hAnsi="Wingdings" w:hint="default"/>
+      </w:rPr>
+    </w:lvl>
+    <w:lvl w:ilvl="6" w:tplc="04090001" w:tentative="1">
+      <w:start w:val="1"/>
+      <w:numFmt w:val="bullet"/>
+      <w:lvlText w:val=""/>
+      <w:lvlJc w:val="left"/>
+      <w:pPr>
+        <w:ind w:left="5040" w:hanging="360"/>
+      </w:pPr>
+      <w:rPr>
+        <w:rFonts w:ascii="Symbol" w:hAnsi="Symbol" w:hint="default"/>
+      </w:rPr>
+    </w:lvl>
+    <w:lvl w:ilvl="7" w:tplc="04090003" w:tentative="1">
+      <w:start w:val="1"/>
+      <w:numFmt w:val="bullet"/>
+      <w:lvlText w:val="o"/>
+      <w:lvlJc w:val="left"/>
+      <w:pPr>
+        <w:ind w:left="5760" w:hanging="360"/>
+      </w:pPr>
+      <w:rPr>
+        <w:rFonts w:ascii="Courier New" w:hAnsi="Courier New" w:cs="Courier New" w:hint="default"/>
+      </w:rPr>
+    </w:lvl>
+    <w:lvl w:ilvl="8" w:tplc="04090005" w:tentative="1">
+      <w:start w:val="1"/>
+      <w:numFmt w:val="bullet"/>
+      <w:lvlText w:val=""/>
+      <w:lvlJc w:val="left"/>
+      <w:pPr>
         <w:ind w:left="6480" w:hanging="360"/>
       </w:pPr>
       <w:rPr>
@@ -3735,7 +4619,13 @@
     </w:lvl>
   </w:abstractNum>
   <w:num w:numId="1">
+    <w:abstractNumId w:val="2"/>
+  </w:num>
+  <w:num w:numId="2">
     <w:abstractNumId w:val="0"/>
+  </w:num>
+  <w:num w:numId="3">
+    <w:abstractNumId w:val="1"/>
   </w:num>
 </w:numbering>
 </file>

</xml_diff>